<commit_message>
Actualizacion Link para acceso a internet
</commit_message>
<xml_diff>
--- a/ManualTecnico/Manual.docx
+++ b/ManualTecnico/Manual.docx
@@ -1,6 +1,6 @@
 
 <file path=word/document.xml><?xml version="1.0" encoding="utf-8"?>
-<w:document xmlns:wpc="http://schemas.microsoft.com/office/word/2010/wordprocessingCanvas" xmlns:mc="http://schemas.openxmlformats.org/markup-compatibility/2006" xmlns:o="urn:schemas-microsoft-com:office:office" xmlns:r="http://schemas.openxmlformats.org/officeDocument/2006/relationships" xmlns:m="http://schemas.openxmlformats.org/officeDocument/2006/math" xmlns:v="urn:schemas-microsoft-com:vml" xmlns:wp14="http://schemas.microsoft.com/office/word/2010/wordprocessingDrawing" xmlns:wp="http://schemas.openxmlformats.org/drawingml/2006/wordprocessingDrawing" xmlns:w10="urn:schemas-microsoft-com:office:word" xmlns:w="http://schemas.openxmlformats.org/wordprocessingml/2006/main" xmlns:w14="http://schemas.microsoft.com/office/word/2010/wordml" xmlns:w15="http://schemas.microsoft.com/office/word/2012/wordml" xmlns:wpg="http://schemas.microsoft.com/office/word/2010/wordprocessingGroup" xmlns:wpi="http://schemas.microsoft.com/office/word/2010/wordprocessingInk" xmlns:wne="http://schemas.microsoft.com/office/word/2006/wordml" xmlns:wps="http://schemas.microsoft.com/office/word/2010/wordprocessingShape" mc:Ignorable="w14 w15 wp14">
+<w:document xmlns:wpc="http://schemas.microsoft.com/office/word/2010/wordprocessingCanvas" xmlns:cx="http://schemas.microsoft.com/office/drawing/2014/chartex" xmlns:cx1="http://schemas.microsoft.com/office/drawing/2015/9/8/chartex" xmlns:cx2="http://schemas.microsoft.com/office/drawing/2015/10/21/chartex" xmlns:cx3="http://schemas.microsoft.com/office/drawing/2016/5/9/chartex" xmlns:cx4="http://schemas.microsoft.com/office/drawing/2016/5/10/chartex" xmlns:cx5="http://schemas.microsoft.com/office/drawing/2016/5/11/chartex" xmlns:cx6="http://schemas.microsoft.com/office/drawing/2016/5/12/chartex" xmlns:cx7="http://schemas.microsoft.com/office/drawing/2016/5/13/chartex" xmlns:cx8="http://schemas.microsoft.com/office/drawing/2016/5/14/chartex" xmlns:mc="http://schemas.openxmlformats.org/markup-compatibility/2006" xmlns:aink="http://schemas.microsoft.com/office/drawing/2016/ink" xmlns:am3d="http://schemas.microsoft.com/office/drawing/2017/model3d" xmlns:o="urn:schemas-microsoft-com:office:office" xmlns:r="http://schemas.openxmlformats.org/officeDocument/2006/relationships" xmlns:m="http://schemas.openxmlformats.org/officeDocument/2006/math" xmlns:v="urn:schemas-microsoft-com:vml" xmlns:wp14="http://schemas.microsoft.com/office/word/2010/wordprocessingDrawing" xmlns:wp="http://schemas.openxmlformats.org/drawingml/2006/wordprocessingDrawing" xmlns:w10="urn:schemas-microsoft-com:office:word" xmlns:w="http://schemas.openxmlformats.org/wordprocessingml/2006/main" xmlns:w14="http://schemas.microsoft.com/office/word/2010/wordml" xmlns:w15="http://schemas.microsoft.com/office/word/2012/wordml" xmlns:w16cex="http://schemas.microsoft.com/office/word/2018/wordml/cex" xmlns:w16cid="http://schemas.microsoft.com/office/word/2016/wordml/cid" xmlns:w16="http://schemas.microsoft.com/office/word/2018/wordml" xmlns:w16se="http://schemas.microsoft.com/office/word/2015/wordml/symex" xmlns:wpg="http://schemas.microsoft.com/office/word/2010/wordprocessingGroup" xmlns:wpi="http://schemas.microsoft.com/office/word/2010/wordprocessingInk" xmlns:wne="http://schemas.microsoft.com/office/word/2006/wordml" xmlns:wps="http://schemas.microsoft.com/office/word/2010/wordprocessingShape" mc:Ignorable="w14 w15 w16se w16cid w16 w16cex wp14">
   <w:body>
     <w:p>
       <w:pPr>
@@ -176,7 +176,6 @@
         <w:jc w:val="center"/>
       </w:pPr>
       <w:r>
-        <w:lastRenderedPageBreak/>
         <w:t>I.DESCRIPCION</w:t>
       </w:r>
     </w:p>
@@ -404,7 +403,7 @@
           <w:lang w:eastAsia="es-CO"/>
         </w:rPr>
         <w:drawing>
-          <wp:inline distT="0" distB="0" distL="0" distR="0" wp14:anchorId="43555495" wp14:editId="3B9ABD48">
+          <wp:inline distT="0" distB="0" distL="0" distR="0" wp14:anchorId="30B43AF9" wp14:editId="0D473448">
             <wp:extent cx="2842260" cy="1994293"/>
             <wp:effectExtent l="0" t="0" r="0" b="6350"/>
             <wp:docPr id="6" name="Imagen 6"/>
@@ -491,21 +490,7 @@
           <w:sz w:val="20"/>
           <w:szCs w:val="20"/>
         </w:rPr>
-        <w:t xml:space="preserve">En la fig. 1.nos muestra un diseño sencillo del inicio de sesión de la </w:t>
-      </w:r>
-      <w:r>
-        <w:rPr>
-          <w:sz w:val="20"/>
-          <w:szCs w:val="20"/>
-        </w:rPr>
-        <w:t>página</w:t>
-      </w:r>
-      <w:r>
-        <w:rPr>
-          <w:sz w:val="20"/>
-          <w:szCs w:val="20"/>
-        </w:rPr>
-        <w:t xml:space="preserve"> web del proyecto esta tiene la función de validar los dentro del login para identificar si esos datos están en la base de datos y para validar si es un usuario valido o no.</w:t>
+        <w:t>En la fig. 1.nos muestra un diseño sencillo del inicio de sesión de la página web del proyecto esta tiene la función de validar los dentro del login para identificar si esos datos están en la base de datos y para validar si es un usuario valido o no.</w:t>
       </w:r>
     </w:p>
     <w:p>
@@ -543,7 +528,7 @@
           <w:lang w:eastAsia="es-CO"/>
         </w:rPr>
         <w:drawing>
-          <wp:inline distT="0" distB="0" distL="0" distR="0" wp14:anchorId="3A5C553D" wp14:editId="033ED616">
+          <wp:inline distT="0" distB="0" distL="0" distR="0" wp14:anchorId="7FAD6F1E" wp14:editId="3B8CBE3F">
             <wp:extent cx="3150753" cy="1821180"/>
             <wp:effectExtent l="0" t="0" r="0" b="7620"/>
             <wp:docPr id="1" name="Imagen 1"/>
@@ -684,7 +669,7 @@
           <w:lang w:eastAsia="es-CO"/>
         </w:rPr>
         <w:drawing>
-          <wp:inline distT="0" distB="0" distL="0" distR="0" wp14:anchorId="1CA7C410" wp14:editId="6B196AE3">
+          <wp:inline distT="0" distB="0" distL="0" distR="0" wp14:anchorId="216B438A" wp14:editId="2B0AD801">
             <wp:extent cx="2491740" cy="1505997"/>
             <wp:effectExtent l="0" t="0" r="3810" b="0"/>
             <wp:docPr id="4" name="Imagen 4"/>
@@ -817,7 +802,7 @@
           <w:lang w:eastAsia="es-CO"/>
         </w:rPr>
         <w:drawing>
-          <wp:inline distT="0" distB="0" distL="0" distR="0" wp14:anchorId="49266579" wp14:editId="610FB915">
+          <wp:inline distT="0" distB="0" distL="0" distR="0" wp14:anchorId="5A0D7428" wp14:editId="512DFB8C">
             <wp:extent cx="2804160" cy="1607160"/>
             <wp:effectExtent l="0" t="0" r="0" b="0"/>
             <wp:docPr id="5" name="Imagen 5" descr="WhatsApp Image 2020-08-04 at 18.18.46"/>
@@ -922,21 +907,7 @@
           <w:sz w:val="20"/>
           <w:szCs w:val="20"/>
         </w:rPr>
-        <w:t xml:space="preserve">En la fig 4 podemos apreciar el código que se </w:t>
-      </w:r>
-      <w:r>
-        <w:rPr>
-          <w:sz w:val="20"/>
-          <w:szCs w:val="20"/>
-        </w:rPr>
-        <w:t>implementó</w:t>
-      </w:r>
-      <w:r>
-        <w:rPr>
-          <w:sz w:val="20"/>
-          <w:szCs w:val="20"/>
-        </w:rPr>
-        <w:t xml:space="preserve"> para crear la base de datos. Este código fue implementado en MySQL, el cual es</w:t>
+        <w:t>En la fig 4 podemos apreciar el código que se implementó para crear la base de datos. Este código fue implementado en MySQL, el cual es</w:t>
       </w:r>
       <w:r>
         <w:rPr>
@@ -978,21 +949,7 @@
           <w:sz w:val="20"/>
           <w:szCs w:val="20"/>
         </w:rPr>
-        <w:t xml:space="preserve">en el cual implementamos la base de datos. Esta base de datos fue subida a un servidor gratuito de bases de datos el cual se llama db4free.net, este nos brinda servicio para poder </w:t>
-      </w:r>
-      <w:r>
-        <w:rPr>
-          <w:sz w:val="20"/>
-          <w:szCs w:val="20"/>
-        </w:rPr>
-        <w:t>inspeccionar la</w:t>
-      </w:r>
-      <w:r>
-        <w:rPr>
-          <w:sz w:val="20"/>
-          <w:szCs w:val="20"/>
-        </w:rPr>
-        <w:t xml:space="preserve"> base de datos desde la nube.</w:t>
+        <w:t>en el cual implementamos la base de datos. Esta base de datos fue subida a un servidor gratuito de bases de datos el cual se llama db4free.net, este nos brinda servicio para poder inspeccionar la base de datos desde la nube.</w:t>
       </w:r>
     </w:p>
     <w:p>
@@ -2462,7 +2419,6 @@
           <w:sz w:val="20"/>
           <w:szCs w:val="20"/>
         </w:rPr>
-        <w:lastRenderedPageBreak/>
         <w:t>Creación del node.js para hacer la conexión entre el login y la base de datos (Orlando Viancha)</w:t>
       </w:r>
     </w:p>
@@ -2851,8 +2807,6 @@
           <w:szCs w:val="20"/>
         </w:rPr>
       </w:pPr>
-      <w:bookmarkStart w:id="0" w:name="_GoBack"/>
-      <w:bookmarkEnd w:id="0"/>
     </w:p>
     <w:p>
       <w:pPr>
@@ -2886,7 +2840,7 @@
           <w:lang w:eastAsia="es-CO"/>
         </w:rPr>
         <w:drawing>
-          <wp:inline distT="0" distB="0" distL="0" distR="0" wp14:anchorId="333C4A93" wp14:editId="2B05AB1E">
+          <wp:inline distT="0" distB="0" distL="0" distR="0" wp14:anchorId="6C17FB9B" wp14:editId="6F1C49AA">
             <wp:extent cx="2928529" cy="2264680"/>
             <wp:effectExtent l="0" t="0" r="5715" b="2540"/>
             <wp:docPr id="7" name="Imagen 7"/>
@@ -3091,12 +3045,14 @@
       </w:pPr>
     </w:p>
     <w:p>
-      <w:pPr>
-        <w:jc w:val="center"/>
-      </w:pPr>
-      <w:r>
-        <w:t>VII. LINK PARA ACCEDER A INTERNET</w:t>
-      </w:r>
+      <w:hyperlink r:id="rId13" w:history="1">
+        <w:r>
+          <w:rPr>
+            <w:rStyle w:val="Hipervnculo"/>
+          </w:rPr>
+          <w:t>http://16fcca44227b.ngrok.io</w:t>
+        </w:r>
+      </w:hyperlink>
     </w:p>
     <w:p>
       <w:pPr>
@@ -3126,8 +3082,8 @@
 </file>
 
 <file path=word/numbering.xml><?xml version="1.0" encoding="utf-8"?>
-<w:numbering xmlns:wpc="http://schemas.microsoft.com/office/word/2010/wordprocessingCanvas" xmlns:mc="http://schemas.openxmlformats.org/markup-compatibility/2006" xmlns:o="urn:schemas-microsoft-com:office:office" xmlns:r="http://schemas.openxmlformats.org/officeDocument/2006/relationships" xmlns:m="http://schemas.openxmlformats.org/officeDocument/2006/math" xmlns:v="urn:schemas-microsoft-com:vml" xmlns:wp14="http://schemas.microsoft.com/office/word/2010/wordprocessingDrawing" xmlns:wp="http://schemas.openxmlformats.org/drawingml/2006/wordprocessingDrawing" xmlns:w10="urn:schemas-microsoft-com:office:word" xmlns:w="http://schemas.openxmlformats.org/wordprocessingml/2006/main" xmlns:w14="http://schemas.microsoft.com/office/word/2010/wordml" xmlns:w15="http://schemas.microsoft.com/office/word/2012/wordml" xmlns:wpg="http://schemas.microsoft.com/office/word/2010/wordprocessingGroup" xmlns:wpi="http://schemas.microsoft.com/office/word/2010/wordprocessingInk" xmlns:wne="http://schemas.microsoft.com/office/word/2006/wordml" xmlns:wps="http://schemas.microsoft.com/office/word/2010/wordprocessingShape" mc:Ignorable="w14 w15 wp14">
-  <w:abstractNum w:abstractNumId="0">
+<w:numbering xmlns:wpc="http://schemas.microsoft.com/office/word/2010/wordprocessingCanvas" xmlns:cx="http://schemas.microsoft.com/office/drawing/2014/chartex" xmlns:cx1="http://schemas.microsoft.com/office/drawing/2015/9/8/chartex" xmlns:cx2="http://schemas.microsoft.com/office/drawing/2015/10/21/chartex" xmlns:cx3="http://schemas.microsoft.com/office/drawing/2016/5/9/chartex" xmlns:cx4="http://schemas.microsoft.com/office/drawing/2016/5/10/chartex" xmlns:cx5="http://schemas.microsoft.com/office/drawing/2016/5/11/chartex" xmlns:cx6="http://schemas.microsoft.com/office/drawing/2016/5/12/chartex" xmlns:cx7="http://schemas.microsoft.com/office/drawing/2016/5/13/chartex" xmlns:cx8="http://schemas.microsoft.com/office/drawing/2016/5/14/chartex" xmlns:mc="http://schemas.openxmlformats.org/markup-compatibility/2006" xmlns:aink="http://schemas.microsoft.com/office/drawing/2016/ink" xmlns:am3d="http://schemas.microsoft.com/office/drawing/2017/model3d" xmlns:o="urn:schemas-microsoft-com:office:office" xmlns:r="http://schemas.openxmlformats.org/officeDocument/2006/relationships" xmlns:m="http://schemas.openxmlformats.org/officeDocument/2006/math" xmlns:v="urn:schemas-microsoft-com:vml" xmlns:wp14="http://schemas.microsoft.com/office/word/2010/wordprocessingDrawing" xmlns:wp="http://schemas.openxmlformats.org/drawingml/2006/wordprocessingDrawing" xmlns:w10="urn:schemas-microsoft-com:office:word" xmlns:w="http://schemas.openxmlformats.org/wordprocessingml/2006/main" xmlns:w14="http://schemas.microsoft.com/office/word/2010/wordml" xmlns:w15="http://schemas.microsoft.com/office/word/2012/wordml" xmlns:w16cex="http://schemas.microsoft.com/office/word/2018/wordml/cex" xmlns:w16cid="http://schemas.microsoft.com/office/word/2016/wordml/cid" xmlns:w16="http://schemas.microsoft.com/office/word/2018/wordml" xmlns:w16se="http://schemas.microsoft.com/office/word/2015/wordml/symex" xmlns:wpg="http://schemas.microsoft.com/office/word/2010/wordprocessingGroup" xmlns:wpi="http://schemas.microsoft.com/office/word/2010/wordprocessingInk" xmlns:wne="http://schemas.microsoft.com/office/word/2006/wordml" xmlns:wps="http://schemas.microsoft.com/office/word/2010/wordprocessingShape" mc:Ignorable="w14 w15 w16se w16cid w16 w16cex wp14">
+  <w:abstractNum w:abstractNumId="0" w15:restartNumberingAfterBreak="0">
     <w:nsid w:val="085C724D"/>
     <w:multiLevelType w:val="hybridMultilevel"/>
     <w:tmpl w:val="226E3E3C"/>
@@ -3216,7 +3172,7 @@
       </w:pPr>
     </w:lvl>
   </w:abstractNum>
-  <w:abstractNum w:abstractNumId="1">
+  <w:abstractNum w:abstractNumId="1" w15:restartNumberingAfterBreak="0">
     <w:nsid w:val="097A352F"/>
     <w:multiLevelType w:val="hybridMultilevel"/>
     <w:tmpl w:val="C4824F16"/>
@@ -3305,7 +3261,7 @@
       </w:pPr>
     </w:lvl>
   </w:abstractNum>
-  <w:abstractNum w:abstractNumId="2">
+  <w:abstractNum w:abstractNumId="2" w15:restartNumberingAfterBreak="0">
     <w:nsid w:val="0C611E6C"/>
     <w:multiLevelType w:val="hybridMultilevel"/>
     <w:tmpl w:val="BF801FC8"/>
@@ -3422,7 +3378,7 @@
       </w:rPr>
     </w:lvl>
   </w:abstractNum>
-  <w:abstractNum w:abstractNumId="3">
+  <w:abstractNum w:abstractNumId="3" w15:restartNumberingAfterBreak="0">
     <w:nsid w:val="1211446A"/>
     <w:multiLevelType w:val="hybridMultilevel"/>
     <w:tmpl w:val="3A56627C"/>
@@ -3542,7 +3498,7 @@
       </w:rPr>
     </w:lvl>
   </w:abstractNum>
-  <w:abstractNum w:abstractNumId="4">
+  <w:abstractNum w:abstractNumId="4" w15:restartNumberingAfterBreak="0">
     <w:nsid w:val="1ECF23FE"/>
     <w:multiLevelType w:val="hybridMultilevel"/>
     <w:tmpl w:val="F10C0CF2"/>
@@ -3659,7 +3615,7 @@
       </w:rPr>
     </w:lvl>
   </w:abstractNum>
-  <w:abstractNum w:abstractNumId="5">
+  <w:abstractNum w:abstractNumId="5" w15:restartNumberingAfterBreak="0">
     <w:nsid w:val="41801D39"/>
     <w:multiLevelType w:val="hybridMultilevel"/>
     <w:tmpl w:val="733EA6C8"/>
@@ -3772,7 +3728,7 @@
       </w:rPr>
     </w:lvl>
   </w:abstractNum>
-  <w:abstractNum w:abstractNumId="6">
+  <w:abstractNum w:abstractNumId="6" w15:restartNumberingAfterBreak="0">
     <w:nsid w:val="538E35AC"/>
     <w:multiLevelType w:val="hybridMultilevel"/>
     <w:tmpl w:val="7C264D08"/>
@@ -3863,7 +3819,7 @@
       </w:pPr>
     </w:lvl>
   </w:abstractNum>
-  <w:abstractNum w:abstractNumId="7">
+  <w:abstractNum w:abstractNumId="7" w15:restartNumberingAfterBreak="0">
     <w:nsid w:val="6163621D"/>
     <w:multiLevelType w:val="hybridMultilevel"/>
     <w:tmpl w:val="79EE1934"/>
@@ -3983,7 +3939,7 @@
       </w:rPr>
     </w:lvl>
   </w:abstractNum>
-  <w:abstractNum w:abstractNumId="8">
+  <w:abstractNum w:abstractNumId="8" w15:restartNumberingAfterBreak="0">
     <w:nsid w:val="66947C8F"/>
     <w:multiLevelType w:val="hybridMultilevel"/>
     <w:tmpl w:val="373A38C0"/>
@@ -4072,7 +4028,7 @@
       </w:pPr>
     </w:lvl>
   </w:abstractNum>
-  <w:abstractNum w:abstractNumId="9">
+  <w:abstractNum w:abstractNumId="9" w15:restartNumberingAfterBreak="0">
     <w:nsid w:val="6CF66857"/>
     <w:multiLevelType w:val="hybridMultilevel"/>
     <w:tmpl w:val="72DCD674"/>
@@ -4185,7 +4141,7 @@
       </w:rPr>
     </w:lvl>
   </w:abstractNum>
-  <w:abstractNum w:abstractNumId="10">
+  <w:abstractNum w:abstractNumId="10" w15:restartNumberingAfterBreak="0">
     <w:nsid w:val="74303437"/>
     <w:multiLevelType w:val="hybridMultilevel"/>
     <w:tmpl w:val="D6BA4E26"/>
@@ -4307,7 +4263,7 @@
       </w:rPr>
     </w:lvl>
   </w:abstractNum>
-  <w:abstractNum w:abstractNumId="11">
+  <w:abstractNum w:abstractNumId="11" w15:restartNumberingAfterBreak="0">
     <w:nsid w:val="7C2B568D"/>
     <w:multiLevelType w:val="hybridMultilevel"/>
     <w:tmpl w:val="F4180098"/>
@@ -4500,7 +4456,7 @@
 </file>
 
 <file path=word/styles.xml><?xml version="1.0" encoding="utf-8"?>
-<w:styles xmlns:mc="http://schemas.openxmlformats.org/markup-compatibility/2006" xmlns:r="http://schemas.openxmlformats.org/officeDocument/2006/relationships" xmlns:w="http://schemas.openxmlformats.org/wordprocessingml/2006/main" xmlns:w14="http://schemas.microsoft.com/office/word/2010/wordml" xmlns:w15="http://schemas.microsoft.com/office/word/2012/wordml" mc:Ignorable="w14 w15">
+<w:styles xmlns:mc="http://schemas.openxmlformats.org/markup-compatibility/2006" xmlns:r="http://schemas.openxmlformats.org/officeDocument/2006/relationships" xmlns:w="http://schemas.openxmlformats.org/wordprocessingml/2006/main" xmlns:w14="http://schemas.microsoft.com/office/word/2010/wordml" xmlns:w15="http://schemas.microsoft.com/office/word/2012/wordml" xmlns:w16cex="http://schemas.microsoft.com/office/word/2018/wordml/cex" xmlns:w16cid="http://schemas.microsoft.com/office/word/2016/wordml/cid" xmlns:w16="http://schemas.microsoft.com/office/word/2018/wordml" xmlns:w16se="http://schemas.microsoft.com/office/word/2015/wordml/symex" mc:Ignorable="w14 w15 w16se w16cid w16 w16cex">
   <w:docDefaults>
     <w:rPrDefault>
       <w:rPr>
@@ -4518,7 +4474,7 @@
       </w:pPr>
     </w:pPrDefault>
   </w:docDefaults>
-  <w:latentStyles w:defLockedState="0" w:defUIPriority="99" w:defSemiHidden="0" w:defUnhideWhenUsed="0" w:defQFormat="0" w:count="371">
+  <w:latentStyles w:defLockedState="0" w:defUIPriority="99" w:defSemiHidden="0" w:defUnhideWhenUsed="0" w:defQFormat="0" w:count="376">
     <w:lsdException w:name="Normal" w:uiPriority="0" w:qFormat="1"/>
     <w:lsdException w:name="heading 1" w:uiPriority="1" w:qFormat="1"/>
     <w:lsdException w:name="heading 2" w:semiHidden="1" w:uiPriority="9" w:unhideWhenUsed="1" w:qFormat="1"/>
@@ -4624,7 +4580,6 @@
     <w:lsdException w:name="HTML Sample" w:semiHidden="1" w:unhideWhenUsed="1"/>
     <w:lsdException w:name="HTML Typewriter" w:semiHidden="1" w:unhideWhenUsed="1"/>
     <w:lsdException w:name="HTML Variable" w:semiHidden="1" w:unhideWhenUsed="1"/>
-    <w:lsdException w:name="Normal Table" w:semiHidden="1" w:unhideWhenUsed="1"/>
     <w:lsdException w:name="annotation subject" w:semiHidden="1" w:unhideWhenUsed="1"/>
     <w:lsdException w:name="No List" w:semiHidden="1" w:unhideWhenUsed="1"/>
     <w:lsdException w:name="Outline List 1" w:semiHidden="1" w:unhideWhenUsed="1"/>
@@ -4667,11 +4622,8 @@
     <w:lsdException w:name="Table Contemporary" w:semiHidden="1" w:unhideWhenUsed="1"/>
     <w:lsdException w:name="Table Elegant" w:semiHidden="1" w:unhideWhenUsed="1"/>
     <w:lsdException w:name="Table Professional" w:semiHidden="1" w:unhideWhenUsed="1"/>
-    <w:lsdException w:name="Table Subtle 1" w:semiHidden="1" w:unhideWhenUsed="1"/>
     <w:lsdException w:name="Table Subtle 2" w:semiHidden="1" w:unhideWhenUsed="1"/>
     <w:lsdException w:name="Table Web 1" w:semiHidden="1" w:unhideWhenUsed="1"/>
-    <w:lsdException w:name="Table Web 2" w:semiHidden="1" w:unhideWhenUsed="1"/>
-    <w:lsdException w:name="Table Web 3" w:semiHidden="1" w:unhideWhenUsed="1"/>
     <w:lsdException w:name="Balloon Text" w:semiHidden="1" w:unhideWhenUsed="1"/>
     <w:lsdException w:name="Table Grid" w:uiPriority="39"/>
     <w:lsdException w:name="Table Theme" w:semiHidden="1" w:unhideWhenUsed="1"/>
@@ -4890,6 +4842,11 @@
     <w:lsdException w:name="List Table 5 Dark Accent 6" w:uiPriority="50"/>
     <w:lsdException w:name="List Table 6 Colorful Accent 6" w:uiPriority="51"/>
     <w:lsdException w:name="List Table 7 Colorful Accent 6" w:uiPriority="52"/>
+    <w:lsdException w:name="Mention" w:semiHidden="1" w:unhideWhenUsed="1"/>
+    <w:lsdException w:name="Smart Hyperlink" w:semiHidden="1" w:unhideWhenUsed="1"/>
+    <w:lsdException w:name="Hashtag" w:semiHidden="1" w:unhideWhenUsed="1"/>
+    <w:lsdException w:name="Unresolved Mention" w:semiHidden="1" w:unhideWhenUsed="1"/>
+    <w:lsdException w:name="Smart Link" w:semiHidden="1" w:unhideWhenUsed="1"/>
   </w:latentStyles>
   <w:style w:type="paragraph" w:default="1" w:styleId="Normal">
     <w:name w:val="Normal"/>
@@ -4970,10 +4927,10 @@
       <w:szCs w:val="20"/>
     </w:rPr>
   </w:style>
-  <w:style w:type="paragraph" w:styleId="Puesto">
+  <w:style w:type="paragraph" w:styleId="Ttulo">
     <w:name w:val="Title"/>
     <w:basedOn w:val="Normal"/>
-    <w:link w:val="PuestoCar"/>
+    <w:link w:val="TtuloCar"/>
     <w:uiPriority w:val="1"/>
     <w:qFormat/>
     <w:pPr>
@@ -5120,10 +5077,10 @@
       <w:lang w:val="es-ES"/>
     </w:rPr>
   </w:style>
-  <w:style w:type="character" w:customStyle="1" w:styleId="PuestoCar">
-    <w:name w:val="Puesto Car"/>
+  <w:style w:type="character" w:customStyle="1" w:styleId="TtuloCar">
+    <w:name w:val="Título Car"/>
     <w:basedOn w:val="Fuentedeprrafopredeter"/>
-    <w:link w:val="Puesto"/>
+    <w:link w:val="Ttulo"/>
     <w:uiPriority w:val="1"/>
     <w:rsid w:val="00A67AF2"/>
     <w:rPr>
@@ -5155,6 +5112,18 @@
     <w:rPr>
       <w:b/>
       <w:bCs/>
+    </w:rPr>
+  </w:style>
+  <w:style w:type="character" w:styleId="Mencinsinresolver">
+    <w:name w:val="Unresolved Mention"/>
+    <w:basedOn w:val="Fuentedeprrafopredeter"/>
+    <w:uiPriority w:val="99"/>
+    <w:semiHidden/>
+    <w:unhideWhenUsed/>
+    <w:rsid w:val="00AD350C"/>
+    <w:rPr>
+      <w:color w:val="605E5C"/>
+      <w:shd w:val="clear" w:color="auto" w:fill="E1DFDD"/>
     </w:rPr>
   </w:style>
 </w:styles>

</xml_diff>